<commit_message>
Insert movie and create tables functional
</commit_message>
<xml_diff>
--- a/Queries/Sprint 1.docx
+++ b/Queries/Sprint 1.docx
@@ -94,6 +94,49 @@
       </w:r>
     </w:p>
     <w:p>
+      <w:r>
+        <w:t>The table is in 1NF (individual data only, no column with multiple values) and 2NF (non-key columns rely on primary key [</w:t>
+      </w:r>
+      <w:proofErr w:type="gramStart"/>
+      <w:r>
+        <w:t>id ]</w:t>
+      </w:r>
+      <w:proofErr w:type="gramEnd"/>
+      <w:r>
+        <w:t xml:space="preserve"> only) and is also in 3NF as each non-key colu</w:t>
+      </w:r>
+      <w:r>
+        <w:t>mn is independent of other non-key columns (</w:t>
+      </w:r>
+      <w:proofErr w:type="spellStart"/>
+      <w:r>
+        <w:t>first_name</w:t>
+      </w:r>
+      <w:proofErr w:type="spellEnd"/>
+      <w:r>
+        <w:t xml:space="preserve">, </w:t>
+      </w:r>
+      <w:proofErr w:type="spellStart"/>
+      <w:r>
+        <w:t>last_name</w:t>
+      </w:r>
+      <w:proofErr w:type="spellEnd"/>
+      <w:r>
+        <w:t xml:space="preserve">, email, </w:t>
+      </w:r>
+      <w:proofErr w:type="spellStart"/>
+      <w:r>
+        <w:t>phone_num</w:t>
+      </w:r>
+      <w:proofErr w:type="spellEnd"/>
+      <w:r>
+        <w:t>).</w:t>
+      </w:r>
+      <w:r>
+        <w:t xml:space="preserve"> </w:t>
+      </w:r>
+    </w:p>
+    <w:p>
       <w:pPr>
         <w:rPr>
           <w:b/>
@@ -117,6 +160,17 @@
       </w:r>
     </w:p>
     <w:p>
+      <w:r>
+        <w:t xml:space="preserve">The table is in 1NF (individual data only, no column with multiple values) and 2NF (non-key columns rely on primary key </w:t>
+      </w:r>
+      <w:r>
+        <w:t xml:space="preserve">[id] </w:t>
+      </w:r>
+      <w:r>
+        <w:t xml:space="preserve">only) and is also in 3NF as each non-key column is not reliant on another non-key column. </w:t>
+      </w:r>
+    </w:p>
+    <w:p>
       <w:pPr>
         <w:rPr>
           <w:b/>
@@ -138,6 +192,47 @@
         </w:rPr>
         <w:t>Rentals Table</w:t>
       </w:r>
+    </w:p>
+    <w:p>
+      <w:r>
+        <w:t>The table is in 1NF (individual data only, no column with multiple values) and 2NF</w:t>
+      </w:r>
+      <w:r>
+        <w:t xml:space="preserve"> (each non-key column is dependent on the composite primary keys </w:t>
+      </w:r>
+      <w:proofErr w:type="spellStart"/>
+      <w:r>
+        <w:t>customer_id</w:t>
+      </w:r>
+      <w:proofErr w:type="spellEnd"/>
+      <w:r>
+        <w:t xml:space="preserve"> and </w:t>
+      </w:r>
+      <w:proofErr w:type="spellStart"/>
+      <w:r>
+        <w:t>movie_id</w:t>
+      </w:r>
+      <w:proofErr w:type="spellEnd"/>
+      <w:r>
+        <w:t xml:space="preserve"> only)</w:t>
+      </w:r>
+      <w:r>
+        <w:t>,</w:t>
+      </w:r>
+      <w:r>
+        <w:t xml:space="preserve"> and is also in 3NF as each non-key column is not reliant on another non-key column. </w:t>
+      </w:r>
+      <w:r>
+        <w:t>There is no transitive dependency in any non-key column.</w:t>
+      </w:r>
+    </w:p>
+    <w:p>
+      <w:pPr>
+        <w:rPr>
+          <w:b/>
+          <w:bCs/>
+        </w:rPr>
+      </w:pPr>
     </w:p>
     <w:sectPr>
       <w:pgSz w:w="12240" w:h="15840"/>

</xml_diff>